<commit_message>
Adding Task1 doc to files
</commit_message>
<xml_diff>
--- a/LegalIssuesinInformationSecurity_C841/4_IHP4 Templates/Shawn's C841 Task Outline Form (IHP4).docx
+++ b/LegalIssuesinInformationSecurity_C841/4_IHP4 Templates/Shawn's C841 Task Outline Form (IHP4).docx
@@ -1,52 +1,82 @@
 
 <file path=word/document.xml><?xml version="1.0" encoding="utf-8"?>
-<w:document xmlns:wpc="http://schemas.microsoft.com/office/word/2010/wordprocessingCanvas" xmlns:cx="http://schemas.microsoft.com/office/drawing/2014/chartex" xmlns:cx1="http://schemas.microsoft.com/office/drawing/2015/9/8/chartex" xmlns:cx2="http://schemas.microsoft.com/office/drawing/2015/10/21/chartex" xmlns:cx3="http://schemas.microsoft.com/office/drawing/2016/5/9/chartex" xmlns:cx4="http://schemas.microsoft.com/office/drawing/2016/5/10/chartex" xmlns:cx5="http://schemas.microsoft.com/office/drawing/2016/5/11/chartex" xmlns:cx6="http://schemas.microsoft.com/office/drawing/2016/5/12/chartex" xmlns:cx7="http://schemas.microsoft.com/office/drawing/2016/5/13/chartex" xmlns:cx8="http://schemas.microsoft.com/office/drawing/2016/5/14/chartex" xmlns:mc="http://schemas.openxmlformats.org/markup-compatibility/2006" xmlns:aink="http://schemas.microsoft.com/office/drawing/2016/ink" xmlns:am3d="http://schemas.microsoft.com/office/drawing/2017/model3d" xmlns:o="urn:schemas-microsoft-com:office:office" xmlns:r="http://schemas.openxmlformats.org/officeDocument/2006/relationships" xmlns:m="http://schemas.openxmlformats.org/officeDocument/2006/math" xmlns:v="urn:schemas-microsoft-com:vml" xmlns:wp14="http://schemas.microsoft.com/office/word/2010/wordprocessingDrawing" xmlns:wp="http://schemas.openxmlformats.org/drawingml/2006/wordprocessingDrawing" xmlns:w10="urn:schemas-microsoft-com:office:word" xmlns:w="http://schemas.openxmlformats.org/wordprocessingml/2006/main" xmlns:w14="http://schemas.microsoft.com/office/word/2010/wordml" xmlns:w15="http://schemas.microsoft.com/office/word/2012/wordml" xmlns:w16cex="http://schemas.microsoft.com/office/word/2018/wordml/cex" xmlns:w16cid="http://schemas.microsoft.com/office/word/2016/wordml/cid" xmlns:w16="http://schemas.microsoft.com/office/word/2018/wordml" xmlns:w16sdtdh="http://schemas.microsoft.com/office/word/2020/wordml/sdtdatahash" xmlns:w16se="http://schemas.microsoft.com/office/word/2015/wordml/symex" xmlns:wpg="http://schemas.microsoft.com/office/word/2010/wordprocessingGroup" xmlns:wpi="http://schemas.microsoft.com/office/word/2010/wordprocessingInk" xmlns:wne="http://schemas.microsoft.com/office/word/2006/wordml" xmlns:wps="http://schemas.microsoft.com/office/word/2010/wordprocessingShape" mc:Ignorable="w14 w15 w16se w16cid w16 w16cex w16sdtdh wp14">
+<w:document xmlns:wpc="http://schemas.microsoft.com/office/word/2010/wordprocessingCanvas" xmlns:cx="http://schemas.microsoft.com/office/drawing/2014/chartex" xmlns:cx1="http://schemas.microsoft.com/office/drawing/2015/9/8/chartex" xmlns:cx2="http://schemas.microsoft.com/office/drawing/2015/10/21/chartex" xmlns:cx3="http://schemas.microsoft.com/office/drawing/2016/5/9/chartex" xmlns:cx4="http://schemas.microsoft.com/office/drawing/2016/5/10/chartex" xmlns:cx5="http://schemas.microsoft.com/office/drawing/2016/5/11/chartex" xmlns:cx6="http://schemas.microsoft.com/office/drawing/2016/5/12/chartex" xmlns:cx7="http://schemas.microsoft.com/office/drawing/2016/5/13/chartex" xmlns:cx8="http://schemas.microsoft.com/office/drawing/2016/5/14/chartex" xmlns:mc="http://schemas.openxmlformats.org/markup-compatibility/2006" xmlns:aink="http://schemas.microsoft.com/office/drawing/2016/ink" xmlns:am3d="http://schemas.microsoft.com/office/drawing/2017/model3d" xmlns:o="urn:schemas-microsoft-com:office:office" xmlns:oel="http://schemas.microsoft.com/office/2019/extlst" xmlns:r="http://schemas.openxmlformats.org/officeDocument/2006/relationships" xmlns:m="http://schemas.openxmlformats.org/officeDocument/2006/math" xmlns:v="urn:schemas-microsoft-com:vml" xmlns:wp14="http://schemas.microsoft.com/office/word/2010/wordprocessingDrawing" xmlns:wp="http://schemas.openxmlformats.org/drawingml/2006/wordprocessingDrawing" xmlns:w10="urn:schemas-microsoft-com:office:word" xmlns:w="http://schemas.openxmlformats.org/wordprocessingml/2006/main" xmlns:w14="http://schemas.microsoft.com/office/word/2010/wordml" xmlns:w15="http://schemas.microsoft.com/office/word/2012/wordml" xmlns:w16cex="http://schemas.microsoft.com/office/word/2018/wordml/cex" xmlns:w16cid="http://schemas.microsoft.com/office/word/2016/wordml/cid" xmlns:w16="http://schemas.microsoft.com/office/word/2018/wordml" xmlns:w16sdtdh="http://schemas.microsoft.com/office/word/2020/wordml/sdtdatahash" xmlns:w16se="http://schemas.microsoft.com/office/word/2015/wordml/symex" xmlns:wpg="http://schemas.microsoft.com/office/word/2010/wordprocessingGroup" xmlns:wpi="http://schemas.microsoft.com/office/word/2010/wordprocessingInk" xmlns:wne="http://schemas.microsoft.com/office/word/2006/wordml" xmlns:wps="http://schemas.microsoft.com/office/word/2010/wordprocessingShape" mc:Ignorable="w14 w15 w16se w16cid w16 w16cex w16sdtdh wp14">
   <w:body>
     <w:p>
       <w:pPr>
         <w:rPr>
           <w:b/>
-        </w:rPr>
-      </w:pPr>
-      <w:r>
-        <w:rPr>
-          <w:b/>
+          <w:color w:val="000000" w:themeColor="text1"/>
+        </w:rPr>
+      </w:pPr>
+      <w:r>
+        <w:rPr>
+          <w:b/>
+          <w:color w:val="000000" w:themeColor="text1"/>
         </w:rPr>
         <w:t>Shawn’s C84</w:t>
       </w:r>
       <w:r>
         <w:rPr>
           <w:b/>
+          <w:color w:val="000000" w:themeColor="text1"/>
         </w:rPr>
         <w:t>1</w:t>
       </w:r>
       <w:r>
         <w:rPr>
           <w:b/>
+          <w:color w:val="000000" w:themeColor="text1"/>
         </w:rPr>
         <w:t xml:space="preserve"> “Getting Started” Task Outline Template</w:t>
       </w:r>
     </w:p>
     <w:p>
-      <w:r>
+      <w:pPr>
+        <w:rPr>
+          <w:color w:val="000000" w:themeColor="text1"/>
+        </w:rPr>
+      </w:pPr>
+      <w:r>
+        <w:rPr>
+          <w:color w:val="000000" w:themeColor="text1"/>
+        </w:rPr>
         <w:t xml:space="preserve">Current and future cybersecurity pros.  Use the below outline template to capture the key points that will be required in your task submission and serve as basis for your report.  Once </w:t>
       </w:r>
       <w:r>
+        <w:rPr>
+          <w:color w:val="000000" w:themeColor="text1"/>
+        </w:rPr>
         <w:t>filled</w:t>
       </w:r>
       <w:r>
+        <w:rPr>
+          <w:color w:val="000000" w:themeColor="text1"/>
+        </w:rPr>
         <w:t xml:space="preserve"> out, simply massage each section</w:t>
       </w:r>
       <w:r>
+        <w:rPr>
+          <w:color w:val="000000" w:themeColor="text1"/>
+        </w:rPr>
         <w:t xml:space="preserve"> into sentence/paragraph form</w:t>
       </w:r>
       <w:r>
+        <w:rPr>
+          <w:color w:val="000000" w:themeColor="text1"/>
+        </w:rPr>
         <w:t xml:space="preserve"> for your paper or PPT</w:t>
       </w:r>
       <w:r>
+        <w:rPr>
+          <w:color w:val="000000" w:themeColor="text1"/>
+        </w:rPr>
         <w:t>, ensuring</w:t>
       </w:r>
       <w:r>
+        <w:rPr>
+          <w:color w:val="000000" w:themeColor="text1"/>
+        </w:rPr>
         <w:t xml:space="preserve"> you include all points captured here. </w:t>
       </w:r>
     </w:p>
@@ -54,11 +84,13 @@
       <w:pPr>
         <w:rPr>
           <w:b/>
-        </w:rPr>
-      </w:pPr>
-      <w:r>
-        <w:rPr>
-          <w:b/>
+          <w:color w:val="000000" w:themeColor="text1"/>
+        </w:rPr>
+      </w:pPr>
+      <w:r>
+        <w:rPr>
+          <w:b/>
+          <w:color w:val="000000" w:themeColor="text1"/>
           <w:highlight w:val="yellow"/>
         </w:rPr>
         <w:t>Task 1</w:t>
@@ -68,91 +100,162 @@
       <w:pPr>
         <w:rPr>
           <w:b/>
-        </w:rPr>
-      </w:pPr>
-      <w:r>
-        <w:rPr>
-          <w:b/>
+          <w:color w:val="000000" w:themeColor="text1"/>
+        </w:rPr>
+      </w:pPr>
+      <w:r>
+        <w:rPr>
+          <w:b/>
+          <w:color w:val="000000" w:themeColor="text1"/>
         </w:rPr>
         <w:t>A</w:t>
       </w:r>
       <w:r>
         <w:rPr>
           <w:b/>
+          <w:color w:val="000000" w:themeColor="text1"/>
         </w:rPr>
         <w:t>1</w:t>
       </w:r>
       <w:r>
         <w:rPr>
           <w:b/>
+          <w:color w:val="000000" w:themeColor="text1"/>
         </w:rPr>
         <w:t xml:space="preserve">. </w:t>
       </w:r>
     </w:p>
     <w:p>
-      <w:r>
+      <w:pPr>
+        <w:rPr>
+          <w:color w:val="000000" w:themeColor="text1"/>
+        </w:rPr>
+      </w:pPr>
+      <w:r>
+        <w:rPr>
+          <w:color w:val="000000" w:themeColor="text1"/>
+        </w:rPr>
         <w:t xml:space="preserve">CFAA specific example </w:t>
       </w:r>
     </w:p>
     <w:p>
-      <w:r>
-        <w:t>___________________________________________________</w:t>
-      </w:r>
-      <w:r>
-        <w:t>__________________________________</w:t>
-      </w:r>
-    </w:p>
-    <w:p>
-      <w:r>
+      <w:pPr>
+        <w:spacing w:after="0" w:line="240" w:lineRule="auto"/>
+        <w:ind w:firstLine="720"/>
+        <w:rPr>
+          <w:color w:val="000000" w:themeColor="text1"/>
+        </w:rPr>
+      </w:pPr>
+      <w:r>
+        <w:rPr>
+          <w:color w:val="000000" w:themeColor="text1"/>
+        </w:rPr>
+        <w:t>The findings within the BI Unit indicate Metasploit was installed on multiple machines and that further evidence indicates penetration and scanning activity into multiple external companies IP space.</w:t>
+      </w:r>
+    </w:p>
+    <w:p>
+      <w:pPr>
+        <w:rPr>
+          <w:color w:val="000000" w:themeColor="text1"/>
+        </w:rPr>
+      </w:pPr>
+    </w:p>
+    <w:p>
+      <w:pPr>
+        <w:rPr>
+          <w:color w:val="000000" w:themeColor="text1"/>
+        </w:rPr>
+      </w:pPr>
+      <w:r>
+        <w:rPr>
+          <w:color w:val="000000" w:themeColor="text1"/>
+        </w:rPr>
         <w:t xml:space="preserve">ECPA specific example </w:t>
       </w:r>
     </w:p>
     <w:p>
-      <w:r>
-        <w:t>_________________________________________________________________________________</w:t>
-      </w:r>
-      <w:r>
-        <w:t>____</w:t>
-      </w:r>
-    </w:p>
-    <w:p>
-      <w:pPr>
-        <w:rPr>
-          <w:b/>
-        </w:rPr>
-      </w:pPr>
-      <w:r>
-        <w:rPr>
-          <w:b/>
+      <w:pPr>
+        <w:ind w:firstLine="720"/>
+        <w:rPr>
+          <w:color w:val="000000" w:themeColor="text1"/>
+        </w:rPr>
+      </w:pPr>
+      <w:r>
+        <w:rPr>
+          <w:color w:val="000000" w:themeColor="text1"/>
+        </w:rPr>
+        <w:t>The BI Unit gaining access to other groups and units within TechFite without authorization. Evidence was found to support activities of privilege escalation has occurred on accounts to permit access to multiple departments within TechFite without authorization to perform such acts. Logging taking from network monitoring further confirms this evidence.</w:t>
+      </w:r>
+    </w:p>
+    <w:p>
+      <w:pPr>
+        <w:rPr>
+          <w:b/>
+          <w:color w:val="000000" w:themeColor="text1"/>
+        </w:rPr>
+      </w:pPr>
+      <w:r>
+        <w:rPr>
+          <w:b/>
+          <w:color w:val="000000" w:themeColor="text1"/>
         </w:rPr>
         <w:t>A2</w:t>
       </w:r>
       <w:r>
         <w:rPr>
           <w:b/>
+          <w:color w:val="000000" w:themeColor="text1"/>
         </w:rPr>
         <w:t>.</w:t>
       </w:r>
     </w:p>
     <w:p>
-      <w:r>
+      <w:pPr>
+        <w:rPr>
+          <w:color w:val="000000" w:themeColor="text1"/>
+        </w:rPr>
+      </w:pPr>
+      <w:r>
+        <w:rPr>
+          <w:color w:val="000000" w:themeColor="text1"/>
+        </w:rPr>
         <w:t xml:space="preserve">List the </w:t>
       </w:r>
       <w:r>
+        <w:rPr>
+          <w:color w:val="000000" w:themeColor="text1"/>
+        </w:rPr>
         <w:t>3 specific laws you will discuss and the specific activity that justifies legal action</w:t>
       </w:r>
     </w:p>
     <w:p>
-      <w:r>
+      <w:pPr>
+        <w:rPr>
+          <w:color w:val="000000" w:themeColor="text1"/>
+        </w:rPr>
+      </w:pPr>
+      <w:r>
+        <w:rPr>
+          <w:color w:val="000000" w:themeColor="text1"/>
+        </w:rPr>
         <w:t>Law</w:t>
       </w:r>
       <w:r>
+        <w:rPr>
+          <w:color w:val="000000" w:themeColor="text1"/>
+        </w:rPr>
         <w:t xml:space="preserve"> </w:t>
       </w:r>
       <w:r>
+        <w:rPr>
+          <w:color w:val="000000" w:themeColor="text1"/>
+        </w:rPr>
         <w:t xml:space="preserve">1 </w:t>
       </w:r>
       <w:r>
+        <w:rPr>
+          <w:color w:val="000000" w:themeColor="text1"/>
+        </w:rPr>
         <w:t>____________________________</w:t>
       </w:r>
     </w:p>
@@ -163,12 +266,39 @@
           <w:ilvl w:val="0"/>
           <w:numId w:val="3"/>
         </w:numPr>
-      </w:pPr>
-      <w:r>
+        <w:rPr>
+          <w:color w:val="000000" w:themeColor="text1"/>
+        </w:rPr>
+      </w:pPr>
+      <w:r>
+        <w:rPr>
+          <w:color w:val="000000" w:themeColor="text1"/>
+        </w:rPr>
         <w:t xml:space="preserve">Negligent </w:t>
       </w:r>
       <w:r>
-        <w:t>Activity ________________________________________________________________________</w:t>
+        <w:rPr>
+          <w:color w:val="000000" w:themeColor="text1"/>
+        </w:rPr>
+        <w:t xml:space="preserve">Activity </w:t>
+      </w:r>
+    </w:p>
+    <w:p>
+      <w:pPr>
+        <w:pStyle w:val="ListParagraph"/>
+        <w:numPr>
+          <w:ilvl w:val="1"/>
+          <w:numId w:val="3"/>
+        </w:numPr>
+        <w:rPr>
+          <w:color w:val="000000" w:themeColor="text1"/>
+        </w:rPr>
+      </w:pPr>
+      <w:r>
+        <w:rPr>
+          <w:color w:val="000000" w:themeColor="text1"/>
+        </w:rPr>
+        <w:t xml:space="preserve">The BI Unit at TechFite was not enforcing “least privilege” for their department. Without least privilege enforcement members of the BI Unit were able to install software and tools that allowed for scanning of both internal and external targets. </w:t>
       </w:r>
     </w:p>
     <w:p>
@@ -178,19 +308,63 @@
           <w:ilvl w:val="0"/>
           <w:numId w:val="3"/>
         </w:numPr>
-      </w:pPr>
-      <w:r>
-        <w:t>Criminal Activity ________________________________________________________________________</w:t>
-      </w:r>
-    </w:p>
-    <w:p>
-      <w:r>
+        <w:rPr>
+          <w:color w:val="000000" w:themeColor="text1"/>
+        </w:rPr>
+      </w:pPr>
+      <w:r>
+        <w:rPr>
+          <w:color w:val="000000" w:themeColor="text1"/>
+        </w:rPr>
+        <w:t xml:space="preserve">Criminal Activity </w:t>
+      </w:r>
+    </w:p>
+    <w:p>
+      <w:pPr>
+        <w:pStyle w:val="ListParagraph"/>
+        <w:numPr>
+          <w:ilvl w:val="1"/>
+          <w:numId w:val="3"/>
+        </w:numPr>
+        <w:rPr>
+          <w:color w:val="000000" w:themeColor="text1"/>
+        </w:rPr>
+      </w:pPr>
+      <w:r>
+        <w:rPr>
+          <w:color w:val="000000" w:themeColor="text1"/>
+        </w:rPr>
+        <w:t>This further allowed those members of the business unit to escalate privileges within other departments.</w:t>
+      </w:r>
+      <w:r>
+        <w:rPr>
+          <w:color w:val="000000" w:themeColor="text1"/>
+        </w:rPr>
+        <w:t xml:space="preserve"> This allowed for compromise of systems protected under the CFAA </w:t>
+      </w:r>
+    </w:p>
+    <w:p>
+      <w:pPr>
+        <w:rPr>
+          <w:color w:val="000000" w:themeColor="text1"/>
+        </w:rPr>
+      </w:pPr>
+      <w:r>
+        <w:rPr>
+          <w:color w:val="000000" w:themeColor="text1"/>
+        </w:rPr>
         <w:t>Law</w:t>
       </w:r>
       <w:r>
+        <w:rPr>
+          <w:color w:val="000000" w:themeColor="text1"/>
+        </w:rPr>
         <w:t xml:space="preserve"> </w:t>
       </w:r>
       <w:r>
+        <w:rPr>
+          <w:color w:val="000000" w:themeColor="text1"/>
+        </w:rPr>
         <w:t>2 ____________________________</w:t>
       </w:r>
     </w:p>
@@ -201,9 +375,33 @@
           <w:ilvl w:val="0"/>
           <w:numId w:val="3"/>
         </w:numPr>
-      </w:pPr>
-      <w:r>
-        <w:t>Negligent Activity ________________________________________________________________________</w:t>
+        <w:rPr>
+          <w:color w:val="000000" w:themeColor="text1"/>
+        </w:rPr>
+      </w:pPr>
+      <w:r>
+        <w:rPr>
+          <w:color w:val="000000" w:themeColor="text1"/>
+        </w:rPr>
+        <w:t xml:space="preserve">Negligent Activity </w:t>
+      </w:r>
+    </w:p>
+    <w:p>
+      <w:pPr>
+        <w:pStyle w:val="ListParagraph"/>
+        <w:numPr>
+          <w:ilvl w:val="1"/>
+          <w:numId w:val="3"/>
+        </w:numPr>
+        <w:rPr>
+          <w:color w:val="000000" w:themeColor="text1"/>
+        </w:rPr>
+      </w:pPr>
+      <w:r>
+        <w:rPr>
+          <w:color w:val="000000" w:themeColor="text1"/>
+        </w:rPr>
+        <w:t xml:space="preserve">The aforementioned actions violate the CFAA section wherein “Accessing a Computer and Obtaining information” can include internal systems accessed without authorization and can carry a sentence of up to 1 to 5 years. </w:t>
       </w:r>
     </w:p>
     <w:p>
@@ -213,19 +411,57 @@
           <w:ilvl w:val="0"/>
           <w:numId w:val="3"/>
         </w:numPr>
-      </w:pPr>
-      <w:r>
-        <w:t>Criminal Activity ________________________________________________________________________</w:t>
-      </w:r>
-    </w:p>
-    <w:p>
-      <w:r>
+        <w:rPr>
+          <w:color w:val="000000" w:themeColor="text1"/>
+        </w:rPr>
+      </w:pPr>
+      <w:r>
+        <w:rPr>
+          <w:color w:val="000000" w:themeColor="text1"/>
+        </w:rPr>
+        <w:t xml:space="preserve">Criminal Activity </w:t>
+      </w:r>
+    </w:p>
+    <w:p>
+      <w:pPr>
+        <w:pStyle w:val="ListParagraph"/>
+        <w:numPr>
+          <w:ilvl w:val="1"/>
+          <w:numId w:val="3"/>
+        </w:numPr>
+        <w:rPr>
+          <w:color w:val="000000" w:themeColor="text1"/>
+        </w:rPr>
+      </w:pPr>
+      <w:r>
+        <w:rPr>
+          <w:color w:val="000000" w:themeColor="text1"/>
+        </w:rPr>
+        <w:t xml:space="preserve">Violation of the CFAA </w:t>
+      </w:r>
+    </w:p>
+    <w:p>
+      <w:pPr>
+        <w:rPr>
+          <w:color w:val="000000" w:themeColor="text1"/>
+        </w:rPr>
+      </w:pPr>
+      <w:r>
+        <w:rPr>
+          <w:color w:val="000000" w:themeColor="text1"/>
+        </w:rPr>
         <w:t>Law</w:t>
       </w:r>
       <w:r>
+        <w:rPr>
+          <w:color w:val="000000" w:themeColor="text1"/>
+        </w:rPr>
         <w:t xml:space="preserve"> </w:t>
       </w:r>
       <w:r>
+        <w:rPr>
+          <w:color w:val="000000" w:themeColor="text1"/>
+        </w:rPr>
         <w:t>3 ____________________________</w:t>
       </w:r>
     </w:p>
@@ -236,9 +472,40 @@
           <w:ilvl w:val="0"/>
           <w:numId w:val="3"/>
         </w:numPr>
-      </w:pPr>
-      <w:r>
-        <w:t>Negligent Activity ________________________________________________________________________</w:t>
+        <w:rPr>
+          <w:color w:val="000000" w:themeColor="text1"/>
+        </w:rPr>
+      </w:pPr>
+      <w:r>
+        <w:rPr>
+          <w:color w:val="000000" w:themeColor="text1"/>
+        </w:rPr>
+        <w:t xml:space="preserve">Negligent Activity </w:t>
+      </w:r>
+    </w:p>
+    <w:p>
+      <w:pPr>
+        <w:pStyle w:val="ListParagraph"/>
+        <w:numPr>
+          <w:ilvl w:val="1"/>
+          <w:numId w:val="3"/>
+        </w:numPr>
+        <w:rPr>
+          <w:color w:val="000000" w:themeColor="text1"/>
+        </w:rPr>
+      </w:pPr>
+      <w:r>
+        <w:rPr>
+          <w:color w:val="000000" w:themeColor="text1"/>
+        </w:rPr>
+        <w:lastRenderedPageBreak/>
+        <w:t>The lack of coverage on the critical issue of safeguarding sensitive and proprietary information for previous, potential, and existing clients indicates negligence. This negligent behavior attributed to the BI Unit being able to further their tactics of abusing vulnerabilities and compromising systems that were not safeguarded correctly.</w:t>
+      </w:r>
+      <w:r>
+        <w:rPr>
+          <w:color w:val="000000" w:themeColor="text1"/>
+        </w:rPr>
+        <w:t xml:space="preserve"> </w:t>
       </w:r>
     </w:p>
     <w:p>
@@ -248,133 +515,251 @@
           <w:ilvl w:val="0"/>
           <w:numId w:val="3"/>
         </w:numPr>
-      </w:pPr>
-      <w:r>
-        <w:t>Criminal Activity ________________________________________________________________________</w:t>
-      </w:r>
-    </w:p>
-    <w:p>
-      <w:pPr>
-        <w:rPr>
-          <w:b/>
-        </w:rPr>
-      </w:pPr>
-      <w:r>
-        <w:rPr>
-          <w:b/>
+        <w:rPr>
+          <w:color w:val="000000" w:themeColor="text1"/>
+        </w:rPr>
+      </w:pPr>
+      <w:r>
+        <w:rPr>
+          <w:color w:val="000000" w:themeColor="text1"/>
+        </w:rPr>
+        <w:t xml:space="preserve">Criminal Activity </w:t>
+      </w:r>
+    </w:p>
+    <w:p>
+      <w:pPr>
+        <w:pStyle w:val="ListParagraph"/>
+        <w:numPr>
+          <w:ilvl w:val="1"/>
+          <w:numId w:val="3"/>
+        </w:numPr>
+        <w:rPr>
+          <w:color w:val="000000" w:themeColor="text1"/>
+        </w:rPr>
+      </w:pPr>
+      <w:r>
+        <w:rPr>
+          <w:color w:val="000000" w:themeColor="text1"/>
+        </w:rPr>
+        <w:t xml:space="preserve">Violation of </w:t>
+      </w:r>
+      <w:r>
+        <w:rPr>
+          <w:color w:val="000000" w:themeColor="text1"/>
+        </w:rPr>
+        <w:t>Sarbanes</w:t>
+      </w:r>
+      <w:r>
+        <w:rPr>
+          <w:color w:val="000000" w:themeColor="text1"/>
+        </w:rPr>
+        <w:t xml:space="preserve"> </w:t>
+      </w:r>
+      <w:r>
+        <w:rPr>
+          <w:color w:val="000000" w:themeColor="text1"/>
+        </w:rPr>
+        <w:t>Oxley</w:t>
+      </w:r>
+      <w:r>
+        <w:rPr>
+          <w:color w:val="000000" w:themeColor="text1"/>
+        </w:rPr>
+        <w:t xml:space="preserve"> </w:t>
+      </w:r>
+    </w:p>
+    <w:p>
+      <w:pPr>
+        <w:rPr>
+          <w:b/>
+          <w:color w:val="000000" w:themeColor="text1"/>
+        </w:rPr>
+      </w:pPr>
+      <w:r>
+        <w:rPr>
+          <w:b/>
+          <w:color w:val="000000" w:themeColor="text1"/>
         </w:rPr>
         <w:t>A3</w:t>
       </w:r>
       <w:r>
         <w:rPr>
           <w:b/>
+          <w:color w:val="000000" w:themeColor="text1"/>
         </w:rPr>
         <w:t xml:space="preserve">. </w:t>
       </w:r>
     </w:p>
     <w:p>
-      <w:r>
+      <w:pPr>
+        <w:rPr>
+          <w:color w:val="000000" w:themeColor="text1"/>
+        </w:rPr>
+      </w:pPr>
+      <w:r>
+        <w:rPr>
+          <w:color w:val="000000" w:themeColor="text1"/>
+        </w:rPr>
         <w:t>Duty of care example 1</w:t>
       </w:r>
     </w:p>
     <w:p>
-      <w:r>
-        <w:t>___________________</w:t>
-      </w:r>
-      <w:r>
-        <w:t>____________________________________</w:t>
-      </w:r>
-      <w:r>
-        <w:t>______________________________</w:t>
-      </w:r>
-    </w:p>
-    <w:p>
-      <w:r>
+      <w:pPr>
+        <w:rPr>
+          <w:color w:val="000000" w:themeColor="text1"/>
+        </w:rPr>
+      </w:pPr>
+      <w:r>
+        <w:rPr>
+          <w:color w:val="000000" w:themeColor="text1"/>
+        </w:rPr>
+        <w:t>The documentation on the internal oversight for the BI Unit utilizing “blanket summaries” that no “irregularities” were found within the internal operations is the first example of lack of duty of care. Any statements of audit for threat management should be detailed and include examples and accounts used for testing in order for the appropriate teams to perform follow up.</w:t>
+      </w:r>
+    </w:p>
+    <w:p>
+      <w:pPr>
+        <w:rPr>
+          <w:color w:val="000000" w:themeColor="text1"/>
+        </w:rPr>
+      </w:pPr>
+      <w:r>
+        <w:rPr>
+          <w:color w:val="000000" w:themeColor="text1"/>
+        </w:rPr>
         <w:t xml:space="preserve">Duty of care example </w:t>
       </w:r>
       <w:r>
+        <w:rPr>
+          <w:color w:val="000000" w:themeColor="text1"/>
+        </w:rPr>
         <w:t>2</w:t>
       </w:r>
     </w:p>
     <w:p>
-      <w:r>
-        <w:t>___________________</w:t>
-      </w:r>
-      <w:r>
-        <w:t>__________________________________________________________________</w:t>
-      </w:r>
-    </w:p>
-    <w:p>
-      <w:pPr>
-        <w:rPr>
-          <w:b/>
-        </w:rPr>
-      </w:pPr>
-      <w:r>
-        <w:rPr>
-          <w:b/>
-        </w:rPr>
-        <w:lastRenderedPageBreak/>
+      <w:pPr>
+        <w:rPr>
+          <w:color w:val="000000" w:themeColor="text1"/>
+        </w:rPr>
+      </w:pPr>
+      <w:r>
+        <w:rPr>
+          <w:color w:val="000000" w:themeColor="text1"/>
+        </w:rPr>
+        <w:t>By not enforcing separation of duties within the BI Unit TechFite risks their brand integrity and displays a lack of duty of care. By allowing the BI Unit privileges that could allow them to abuse the customer base by creating accounts is a risk.</w:t>
+      </w:r>
+    </w:p>
+    <w:p>
+      <w:pPr>
+        <w:rPr>
+          <w:b/>
+          <w:color w:val="000000" w:themeColor="text1"/>
+        </w:rPr>
+      </w:pPr>
+      <w:r>
+        <w:rPr>
+          <w:b/>
+          <w:color w:val="000000" w:themeColor="text1"/>
+        </w:rPr>
         <w:t>A4</w:t>
       </w:r>
       <w:r>
         <w:rPr>
           <w:b/>
+          <w:color w:val="000000" w:themeColor="text1"/>
         </w:rPr>
         <w:t xml:space="preserve">. </w:t>
       </w:r>
     </w:p>
     <w:p>
-      <w:r>
+      <w:pPr>
+        <w:rPr>
+          <w:color w:val="000000" w:themeColor="text1"/>
+        </w:rPr>
+      </w:pPr>
+      <w:r>
+        <w:rPr>
+          <w:color w:val="000000" w:themeColor="text1"/>
+        </w:rPr>
         <w:t xml:space="preserve">SOX application example </w:t>
       </w:r>
     </w:p>
     <w:p>
-      <w:r>
-        <w:t>________________________________________________________________</w:t>
-      </w:r>
-      <w:r>
-        <w:t>_____________________</w:t>
-      </w:r>
-    </w:p>
-    <w:p>
-      <w:pPr>
-        <w:rPr>
-          <w:b/>
-        </w:rPr>
-      </w:pPr>
-      <w:r>
-        <w:rPr>
-          <w:b/>
+      <w:pPr>
+        <w:rPr>
+          <w:color w:val="000000" w:themeColor="text1"/>
+        </w:rPr>
+      </w:pPr>
+      <w:r>
+        <w:rPr>
+          <w:color w:val="000000" w:themeColor="text1"/>
+        </w:rPr>
+        <w:t>TechFite is a publicly traded organization on the NASDAQ, and therefore is bound by the SOX Act. I believe the largest SOX violation to be found within the case study to be the “internal compromise via covert techniques” of various “TechFite groups and units”. This is an insider threat and should have been reported to accordingly. Additionally, TechFite was unable to “prove their funds were authentic”.</w:t>
+      </w:r>
+    </w:p>
+    <w:p>
+      <w:pPr>
+        <w:rPr>
+          <w:b/>
+          <w:color w:val="000000" w:themeColor="text1"/>
+        </w:rPr>
+      </w:pPr>
+      <w:r>
+        <w:rPr>
+          <w:b/>
+          <w:color w:val="000000" w:themeColor="text1"/>
         </w:rPr>
         <w:t>B1/</w:t>
       </w:r>
       <w:r>
         <w:rPr>
           <w:b/>
+          <w:color w:val="000000" w:themeColor="text1"/>
         </w:rPr>
         <w:t>B1a</w:t>
       </w:r>
       <w:r>
         <w:rPr>
           <w:b/>
+          <w:color w:val="000000" w:themeColor="text1"/>
         </w:rPr>
         <w:t xml:space="preserve">. </w:t>
       </w:r>
     </w:p>
     <w:p>
-      <w:r>
+      <w:pPr>
+        <w:rPr>
+          <w:color w:val="000000" w:themeColor="text1"/>
+        </w:rPr>
+      </w:pPr>
+      <w:r>
+        <w:rPr>
+          <w:color w:val="000000" w:themeColor="text1"/>
+        </w:rPr>
         <w:t xml:space="preserve">List </w:t>
       </w:r>
       <w:r>
+        <w:rPr>
+          <w:color w:val="000000" w:themeColor="text1"/>
+        </w:rPr>
         <w:t>the criminal activity that occurred; the actor that committed the activity; and the victim of the activity</w:t>
       </w:r>
     </w:p>
     <w:p>
-      <w:r>
+      <w:pPr>
+        <w:rPr>
+          <w:color w:val="000000" w:themeColor="text1"/>
+        </w:rPr>
+      </w:pPr>
+      <w:r>
+        <w:rPr>
+          <w:color w:val="000000" w:themeColor="text1"/>
+        </w:rPr>
         <w:t xml:space="preserve">Example </w:t>
       </w:r>
       <w:r>
+        <w:rPr>
+          <w:color w:val="000000" w:themeColor="text1"/>
+        </w:rPr>
         <w:t>1</w:t>
       </w:r>
     </w:p>
@@ -385,12 +770,27 @@
           <w:ilvl w:val="0"/>
           <w:numId w:val="3"/>
         </w:numPr>
-      </w:pPr>
-      <w:r>
+        <w:rPr>
+          <w:color w:val="000000" w:themeColor="text1"/>
+        </w:rPr>
+      </w:pPr>
+      <w:r>
+        <w:rPr>
+          <w:color w:val="000000" w:themeColor="text1"/>
+        </w:rPr>
         <w:t>Activity</w:t>
       </w:r>
       <w:r>
-        <w:t>________________________________________________________________________</w:t>
+        <w:rPr>
+          <w:color w:val="000000" w:themeColor="text1"/>
+        </w:rPr>
+        <w:t xml:space="preserve">: </w:t>
+      </w:r>
+      <w:r>
+        <w:rPr>
+          <w:color w:val="000000" w:themeColor="text1"/>
+        </w:rPr>
+        <w:t>Dummy users accounts created as per his request have been used to compromise other groups and units within the TechFite divisions. This was done without proper authorization</w:t>
       </w:r>
     </w:p>
     <w:p>
@@ -400,15 +800,21 @@
           <w:ilvl w:val="0"/>
           <w:numId w:val="1"/>
         </w:numPr>
-      </w:pPr>
-      <w:r>
-        <w:t>Actor(s)</w:t>
-      </w:r>
-      <w:r>
-        <w:t>_________________________</w:t>
-      </w:r>
-      <w:r>
-        <w:t>______</w:t>
+        <w:rPr>
+          <w:color w:val="000000" w:themeColor="text1"/>
+        </w:rPr>
+      </w:pPr>
+      <w:r>
+        <w:rPr>
+          <w:color w:val="000000" w:themeColor="text1"/>
+        </w:rPr>
+        <w:t>Actor(s</w:t>
+      </w:r>
+      <w:r>
+        <w:rPr>
+          <w:color w:val="000000" w:themeColor="text1"/>
+        </w:rPr>
+        <w:t>): Carl Jaspers</w:t>
       </w:r>
     </w:p>
     <w:p>
@@ -418,16 +824,53 @@
           <w:ilvl w:val="0"/>
           <w:numId w:val="1"/>
         </w:numPr>
-      </w:pPr>
-      <w:r>
-        <w:t>Victim (s)______________________________</w:t>
-      </w:r>
-    </w:p>
-    <w:p>
-      <w:r>
+        <w:rPr>
+          <w:color w:val="000000" w:themeColor="text1"/>
+        </w:rPr>
+      </w:pPr>
+      <w:r>
+        <w:rPr>
+          <w:color w:val="000000" w:themeColor="text1"/>
+        </w:rPr>
+        <w:t>Victim (s</w:t>
+      </w:r>
+      <w:r>
+        <w:rPr>
+          <w:color w:val="000000" w:themeColor="text1"/>
+        </w:rPr>
+        <w:t xml:space="preserve">): Potential victims are Noah Stevens from Orange Leaf Software and Ana </w:t>
+      </w:r>
+      <w:proofErr w:type="spellStart"/>
+      <w:r>
+        <w:rPr>
+          <w:color w:val="000000" w:themeColor="text1"/>
+        </w:rPr>
+        <w:t>Capperson</w:t>
+      </w:r>
+      <w:proofErr w:type="spellEnd"/>
+      <w:r>
+        <w:rPr>
+          <w:color w:val="000000" w:themeColor="text1"/>
+        </w:rPr>
+        <w:t xml:space="preserve"> with Union City Electronic Ventures</w:t>
+      </w:r>
+    </w:p>
+    <w:p>
+      <w:pPr>
+        <w:rPr>
+          <w:color w:val="000000" w:themeColor="text1"/>
+        </w:rPr>
+      </w:pPr>
+      <w:r>
+        <w:rPr>
+          <w:color w:val="000000" w:themeColor="text1"/>
+        </w:rPr>
         <w:t xml:space="preserve">Example </w:t>
       </w:r>
       <w:r>
+        <w:rPr>
+          <w:color w:val="000000" w:themeColor="text1"/>
+        </w:rPr>
         <w:t>2</w:t>
       </w:r>
     </w:p>
@@ -438,9 +881,21 @@
           <w:ilvl w:val="0"/>
           <w:numId w:val="3"/>
         </w:numPr>
-      </w:pPr>
-      <w:r>
-        <w:t>Activity________________________________________________________________________</w:t>
+        <w:rPr>
+          <w:color w:val="000000" w:themeColor="text1"/>
+        </w:rPr>
+      </w:pPr>
+      <w:r>
+        <w:rPr>
+          <w:color w:val="000000" w:themeColor="text1"/>
+        </w:rPr>
+        <w:t>Activity</w:t>
+      </w:r>
+      <w:r>
+        <w:rPr>
+          <w:color w:val="000000" w:themeColor="text1"/>
+        </w:rPr>
+        <w:t>: Failure to disclose as per Section of 404.B Sarbanes Oxley</w:t>
       </w:r>
     </w:p>
     <w:p>
@@ -450,9 +905,21 @@
           <w:ilvl w:val="0"/>
           <w:numId w:val="1"/>
         </w:numPr>
-      </w:pPr>
-      <w:r>
-        <w:t>Actor(s)_______________________________</w:t>
+        <w:rPr>
+          <w:color w:val="000000" w:themeColor="text1"/>
+        </w:rPr>
+      </w:pPr>
+      <w:r>
+        <w:rPr>
+          <w:color w:val="000000" w:themeColor="text1"/>
+        </w:rPr>
+        <w:t>Actor(s</w:t>
+      </w:r>
+      <w:r>
+        <w:rPr>
+          <w:color w:val="000000" w:themeColor="text1"/>
+        </w:rPr>
+        <w:t>): Nadia Johnson</w:t>
       </w:r>
     </w:p>
     <w:p>
@@ -462,46 +929,87 @@
           <w:ilvl w:val="0"/>
           <w:numId w:val="1"/>
         </w:numPr>
-      </w:pPr>
-      <w:r>
-        <w:t>Victim (s)______________________________</w:t>
-      </w:r>
-    </w:p>
-    <w:p>
-      <w:pPr>
-        <w:rPr>
-          <w:b/>
-        </w:rPr>
-      </w:pPr>
-      <w:r>
-        <w:rPr>
-          <w:b/>
-        </w:rPr>
+        <w:rPr>
+          <w:color w:val="000000" w:themeColor="text1"/>
+        </w:rPr>
+      </w:pPr>
+      <w:r>
+        <w:rPr>
+          <w:color w:val="000000" w:themeColor="text1"/>
+        </w:rPr>
+        <w:t>Victim</w:t>
+      </w:r>
+      <w:r>
+        <w:rPr>
+          <w:color w:val="000000" w:themeColor="text1"/>
+        </w:rPr>
+        <w:t>(s): Shareholders of TechFite, as non-disclosure can significantly impact financials for a corporation</w:t>
+      </w:r>
+    </w:p>
+    <w:p>
+      <w:pPr>
+        <w:rPr>
+          <w:b/>
+          <w:color w:val="000000" w:themeColor="text1"/>
+        </w:rPr>
+      </w:pPr>
+      <w:r>
+        <w:rPr>
+          <w:b/>
+          <w:color w:val="000000" w:themeColor="text1"/>
+        </w:rPr>
+        <w:lastRenderedPageBreak/>
         <w:t>B1b</w:t>
       </w:r>
       <w:r>
         <w:rPr>
           <w:b/>
+          <w:color w:val="000000" w:themeColor="text1"/>
         </w:rPr>
         <w:t xml:space="preserve">. </w:t>
       </w:r>
     </w:p>
     <w:p>
-      <w:r>
+      <w:pPr>
+        <w:rPr>
+          <w:color w:val="000000" w:themeColor="text1"/>
+        </w:rPr>
+      </w:pPr>
+      <w:r>
+        <w:rPr>
+          <w:color w:val="000000" w:themeColor="text1"/>
+        </w:rPr>
         <w:t xml:space="preserve">List two </w:t>
       </w:r>
       <w:r>
+        <w:rPr>
+          <w:color w:val="000000" w:themeColor="text1"/>
+        </w:rPr>
         <w:t xml:space="preserve">specific </w:t>
       </w:r>
       <w:r>
+        <w:rPr>
+          <w:color w:val="000000" w:themeColor="text1"/>
+        </w:rPr>
         <w:t>cybersecurity policies and accompanying recommended procedures and what activity they will address</w:t>
       </w:r>
     </w:p>
     <w:p>
-      <w:r>
+      <w:pPr>
+        <w:rPr>
+          <w:color w:val="000000" w:themeColor="text1"/>
+        </w:rPr>
+      </w:pPr>
+      <w:r>
+        <w:rPr>
+          <w:color w:val="000000" w:themeColor="text1"/>
+        </w:rPr>
         <w:t xml:space="preserve">Policy 1 </w:t>
       </w:r>
       <w:r>
+        <w:rPr>
+          <w:color w:val="000000" w:themeColor="text1"/>
+        </w:rPr>
         <w:t>______________________</w:t>
       </w:r>
     </w:p>
@@ -512,9 +1020,21 @@
           <w:ilvl w:val="0"/>
           <w:numId w:val="4"/>
         </w:numPr>
-      </w:pPr>
-      <w:r>
-        <w:t>Procedure______________________________________________________________________</w:t>
+        <w:rPr>
+          <w:color w:val="000000" w:themeColor="text1"/>
+        </w:rPr>
+      </w:pPr>
+      <w:r>
+        <w:rPr>
+          <w:color w:val="000000" w:themeColor="text1"/>
+        </w:rPr>
+        <w:t>Procedure</w:t>
+      </w:r>
+      <w:r>
+        <w:rPr>
+          <w:color w:val="000000" w:themeColor="text1"/>
+        </w:rPr>
+        <w:t xml:space="preserve">: Failure to prevent criminal activity, DLP, Chinese Wall, Separation of Duties, Auditing, Account Creation. </w:t>
       </w:r>
     </w:p>
     <w:p>
@@ -524,25 +1044,39 @@
           <w:ilvl w:val="0"/>
           <w:numId w:val="4"/>
         </w:numPr>
-      </w:pPr>
-      <w:r>
+        <w:rPr>
+          <w:color w:val="000000" w:themeColor="text1"/>
+        </w:rPr>
+      </w:pPr>
+      <w:r>
+        <w:rPr>
+          <w:color w:val="000000" w:themeColor="text1"/>
+        </w:rPr>
         <w:t>Criminal a</w:t>
       </w:r>
       <w:r>
-        <w:t>ctivity addressed</w:t>
-      </w:r>
-      <w:r>
-        <w:t xml:space="preserve"> </w:t>
-      </w:r>
-      <w:r>
-        <w:t>_______________________________________________________________</w:t>
-      </w:r>
-      <w:r>
-        <w:t>_______________</w:t>
-      </w:r>
-    </w:p>
-    <w:p>
-      <w:r>
+        <w:rPr>
+          <w:color w:val="000000" w:themeColor="text1"/>
+        </w:rPr>
+        <w:t>ctivity</w:t>
+      </w:r>
+      <w:r>
+        <w:rPr>
+          <w:color w:val="000000" w:themeColor="text1"/>
+        </w:rPr>
+        <w:t xml:space="preserve">: </w:t>
+      </w:r>
+    </w:p>
+    <w:p>
+      <w:pPr>
+        <w:rPr>
+          <w:color w:val="000000" w:themeColor="text1"/>
+        </w:rPr>
+      </w:pPr>
+      <w:r>
+        <w:rPr>
+          <w:color w:val="000000" w:themeColor="text1"/>
+        </w:rPr>
         <w:t>Policy 2 ______________________</w:t>
       </w:r>
     </w:p>
@@ -553,8 +1087,14 @@
           <w:ilvl w:val="0"/>
           <w:numId w:val="4"/>
         </w:numPr>
-      </w:pPr>
-      <w:r>
+        <w:rPr>
+          <w:color w:val="000000" w:themeColor="text1"/>
+        </w:rPr>
+      </w:pPr>
+      <w:r>
+        <w:rPr>
+          <w:color w:val="000000" w:themeColor="text1"/>
+        </w:rPr>
         <w:t>Procedure______________________________________________________________________</w:t>
       </w:r>
     </w:p>
@@ -565,17 +1105,32 @@
           <w:ilvl w:val="0"/>
           <w:numId w:val="4"/>
         </w:numPr>
-      </w:pPr>
-      <w:r>
+        <w:rPr>
+          <w:color w:val="000000" w:themeColor="text1"/>
+        </w:rPr>
+      </w:pPr>
+      <w:r>
+        <w:rPr>
+          <w:color w:val="000000" w:themeColor="text1"/>
+        </w:rPr>
         <w:t>Criminal a</w:t>
       </w:r>
       <w:r>
+        <w:rPr>
+          <w:color w:val="000000" w:themeColor="text1"/>
+        </w:rPr>
         <w:t>ctivity addressed</w:t>
       </w:r>
       <w:r>
+        <w:rPr>
+          <w:color w:val="000000" w:themeColor="text1"/>
+        </w:rPr>
         <w:t xml:space="preserve"> _______________</w:t>
       </w:r>
       <w:r>
+        <w:rPr>
+          <w:color w:val="000000" w:themeColor="text1"/>
+        </w:rPr>
         <w:t>_______________________________________________________________</w:t>
       </w:r>
     </w:p>
@@ -583,37 +1138,60 @@
       <w:pPr>
         <w:rPr>
           <w:b/>
-        </w:rPr>
-      </w:pPr>
-      <w:r>
-        <w:rPr>
-          <w:b/>
+          <w:color w:val="000000" w:themeColor="text1"/>
+        </w:rPr>
+      </w:pPr>
+      <w:r>
+        <w:rPr>
+          <w:b/>
+          <w:color w:val="000000" w:themeColor="text1"/>
         </w:rPr>
         <w:t>B2/</w:t>
       </w:r>
       <w:r>
         <w:rPr>
           <w:b/>
+          <w:color w:val="000000" w:themeColor="text1"/>
         </w:rPr>
         <w:t>B2a</w:t>
       </w:r>
       <w:r>
         <w:rPr>
           <w:b/>
+          <w:color w:val="000000" w:themeColor="text1"/>
         </w:rPr>
         <w:t xml:space="preserve">. </w:t>
       </w:r>
     </w:p>
     <w:p>
-      <w:r>
+      <w:pPr>
+        <w:rPr>
+          <w:color w:val="000000" w:themeColor="text1"/>
+        </w:rPr>
+      </w:pPr>
+      <w:r>
+        <w:rPr>
+          <w:color w:val="000000" w:themeColor="text1"/>
+        </w:rPr>
         <w:t xml:space="preserve">List two </w:t>
       </w:r>
       <w:r>
+        <w:rPr>
+          <w:color w:val="000000" w:themeColor="text1"/>
+        </w:rPr>
         <w:t>specific individuals/groups that acted negligently and who the victims of that activity were</w:t>
       </w:r>
     </w:p>
     <w:p>
-      <w:r>
+      <w:pPr>
+        <w:rPr>
+          <w:color w:val="000000" w:themeColor="text1"/>
+        </w:rPr>
+      </w:pPr>
+      <w:r>
+        <w:rPr>
+          <w:color w:val="000000" w:themeColor="text1"/>
+        </w:rPr>
         <w:t>Negligent actor 1 __________________________________</w:t>
       </w:r>
     </w:p>
@@ -624,8 +1202,14 @@
           <w:ilvl w:val="0"/>
           <w:numId w:val="1"/>
         </w:numPr>
-      </w:pPr>
-      <w:r>
+        <w:rPr>
+          <w:color w:val="000000" w:themeColor="text1"/>
+        </w:rPr>
+      </w:pPr>
+      <w:r>
+        <w:rPr>
+          <w:color w:val="000000" w:themeColor="text1"/>
+        </w:rPr>
         <w:t>Activity________________________________________________________________________</w:t>
       </w:r>
     </w:p>
@@ -636,19 +1220,39 @@
           <w:ilvl w:val="0"/>
           <w:numId w:val="1"/>
         </w:numPr>
-      </w:pPr>
-      <w:r>
+        <w:rPr>
+          <w:color w:val="000000" w:themeColor="text1"/>
+        </w:rPr>
+      </w:pPr>
+      <w:r>
+        <w:rPr>
+          <w:color w:val="000000" w:themeColor="text1"/>
+        </w:rPr>
         <w:t>Victim</w:t>
       </w:r>
       <w:r>
+        <w:rPr>
+          <w:color w:val="000000" w:themeColor="text1"/>
+        </w:rPr>
         <w:t xml:space="preserve"> 1</w:t>
       </w:r>
       <w:r>
+        <w:rPr>
+          <w:color w:val="000000" w:themeColor="text1"/>
+        </w:rPr>
         <w:t xml:space="preserve"> __________________________________________________</w:t>
       </w:r>
     </w:p>
     <w:p>
-      <w:r>
+      <w:pPr>
+        <w:rPr>
+          <w:color w:val="000000" w:themeColor="text1"/>
+        </w:rPr>
+      </w:pPr>
+      <w:r>
+        <w:rPr>
+          <w:color w:val="000000" w:themeColor="text1"/>
+        </w:rPr>
         <w:t>Negligent actor 2 __________________________________</w:t>
       </w:r>
     </w:p>
@@ -659,8 +1263,14 @@
           <w:ilvl w:val="0"/>
           <w:numId w:val="1"/>
         </w:numPr>
-      </w:pPr>
-      <w:r>
+        <w:rPr>
+          <w:color w:val="000000" w:themeColor="text1"/>
+        </w:rPr>
+      </w:pPr>
+      <w:r>
+        <w:rPr>
+          <w:color w:val="000000" w:themeColor="text1"/>
+        </w:rPr>
         <w:t>Activity________________________________________________________________________</w:t>
       </w:r>
     </w:p>
@@ -671,17 +1281,32 @@
           <w:ilvl w:val="0"/>
           <w:numId w:val="1"/>
         </w:numPr>
-      </w:pPr>
-      <w:r>
+        <w:rPr>
+          <w:color w:val="000000" w:themeColor="text1"/>
+        </w:rPr>
+      </w:pPr>
+      <w:r>
+        <w:rPr>
+          <w:color w:val="000000" w:themeColor="text1"/>
+        </w:rPr>
         <w:t>Victim</w:t>
       </w:r>
       <w:r>
+        <w:rPr>
+          <w:color w:val="000000" w:themeColor="text1"/>
+        </w:rPr>
         <w:t xml:space="preserve"> </w:t>
       </w:r>
       <w:r>
+        <w:rPr>
+          <w:color w:val="000000" w:themeColor="text1"/>
+        </w:rPr>
         <w:t>2</w:t>
       </w:r>
       <w:r>
+        <w:rPr>
+          <w:color w:val="000000" w:themeColor="text1"/>
+        </w:rPr>
         <w:t xml:space="preserve"> __________________________________________________</w:t>
       </w:r>
     </w:p>
@@ -689,35 +1314,54 @@
       <w:pPr>
         <w:rPr>
           <w:b/>
-        </w:rPr>
-      </w:pPr>
-      <w:r>
-        <w:rPr>
-          <w:b/>
-        </w:rPr>
-        <w:lastRenderedPageBreak/>
+          <w:color w:val="000000" w:themeColor="text1"/>
+        </w:rPr>
+      </w:pPr>
+      <w:r>
+        <w:rPr>
+          <w:b/>
+          <w:color w:val="000000" w:themeColor="text1"/>
+        </w:rPr>
         <w:t>B2b</w:t>
       </w:r>
       <w:r>
         <w:rPr>
           <w:b/>
+          <w:color w:val="000000" w:themeColor="text1"/>
         </w:rPr>
         <w:t>.</w:t>
       </w:r>
       <w:r>
         <w:rPr>
           <w:b/>
+          <w:color w:val="000000" w:themeColor="text1"/>
         </w:rPr>
         <w:t xml:space="preserve"> </w:t>
       </w:r>
     </w:p>
     <w:p>
-      <w:r>
+      <w:pPr>
+        <w:rPr>
+          <w:color w:val="000000" w:themeColor="text1"/>
+        </w:rPr>
+      </w:pPr>
+      <w:r>
+        <w:rPr>
+          <w:color w:val="000000" w:themeColor="text1"/>
+        </w:rPr>
         <w:t>List two specific cybersecurity policies and accompanying recommended procedures and what activity they will address</w:t>
       </w:r>
     </w:p>
     <w:p>
-      <w:r>
+      <w:pPr>
+        <w:rPr>
+          <w:color w:val="000000" w:themeColor="text1"/>
+        </w:rPr>
+      </w:pPr>
+      <w:r>
+        <w:rPr>
+          <w:color w:val="000000" w:themeColor="text1"/>
+        </w:rPr>
         <w:t>Policy 1 ______________________</w:t>
       </w:r>
     </w:p>
@@ -728,8 +1372,14 @@
           <w:ilvl w:val="0"/>
           <w:numId w:val="4"/>
         </w:numPr>
-      </w:pPr>
-      <w:r>
+        <w:rPr>
+          <w:color w:val="000000" w:themeColor="text1"/>
+        </w:rPr>
+      </w:pPr>
+      <w:r>
+        <w:rPr>
+          <w:color w:val="000000" w:themeColor="text1"/>
+        </w:rPr>
         <w:t>Procedure______________________________________________________________________</w:t>
       </w:r>
     </w:p>
@@ -740,13 +1390,27 @@
           <w:ilvl w:val="0"/>
           <w:numId w:val="4"/>
         </w:numPr>
-      </w:pPr>
-      <w:r>
+        <w:rPr>
+          <w:color w:val="000000" w:themeColor="text1"/>
+        </w:rPr>
+      </w:pPr>
+      <w:r>
+        <w:rPr>
+          <w:color w:val="000000" w:themeColor="text1"/>
+        </w:rPr>
         <w:t>Negligent activity addressed ______________________________________________________________________________</w:t>
       </w:r>
     </w:p>
     <w:p>
-      <w:r>
+      <w:pPr>
+        <w:rPr>
+          <w:color w:val="000000" w:themeColor="text1"/>
+        </w:rPr>
+      </w:pPr>
+      <w:r>
+        <w:rPr>
+          <w:color w:val="000000" w:themeColor="text1"/>
+        </w:rPr>
         <w:t>Policy 2 ______________________</w:t>
       </w:r>
     </w:p>
@@ -757,8 +1421,14 @@
           <w:ilvl w:val="0"/>
           <w:numId w:val="4"/>
         </w:numPr>
-      </w:pPr>
-      <w:r>
+        <w:rPr>
+          <w:color w:val="000000" w:themeColor="text1"/>
+        </w:rPr>
+      </w:pPr>
+      <w:r>
+        <w:rPr>
+          <w:color w:val="000000" w:themeColor="text1"/>
+        </w:rPr>
         <w:t>Procedure______________________________________________________________________</w:t>
       </w:r>
     </w:p>
@@ -769,16 +1439,33 @@
           <w:ilvl w:val="0"/>
           <w:numId w:val="4"/>
         </w:numPr>
-      </w:pPr>
-      <w:r>
+        <w:rPr>
+          <w:color w:val="000000" w:themeColor="text1"/>
+        </w:rPr>
+      </w:pPr>
+      <w:r>
+        <w:rPr>
+          <w:color w:val="000000" w:themeColor="text1"/>
+        </w:rPr>
         <w:t>Negligent activity addressed ______________________________________________________________________________</w:t>
       </w:r>
     </w:p>
     <w:p>
-      <w:r>
+      <w:pPr>
+        <w:rPr>
+          <w:color w:val="000000" w:themeColor="text1"/>
+        </w:rPr>
+      </w:pPr>
+      <w:r>
+        <w:rPr>
+          <w:color w:val="000000" w:themeColor="text1"/>
+        </w:rPr>
         <w:t xml:space="preserve">C. Summarize compliance status of the laws discussed in </w:t>
       </w:r>
       <w:r>
+        <w:rPr>
+          <w:color w:val="000000" w:themeColor="text1"/>
+        </w:rPr>
         <w:t xml:space="preserve">parts A &amp; B. </w:t>
       </w:r>
     </w:p>
@@ -786,12 +1473,14 @@
       <w:pPr>
         <w:rPr>
           <w:b/>
+          <w:color w:val="000000" w:themeColor="text1"/>
           <w:highlight w:val="yellow"/>
         </w:rPr>
       </w:pPr>
       <w:r>
         <w:rPr>
           <w:b/>
+          <w:color w:val="000000" w:themeColor="text1"/>
           <w:highlight w:val="yellow"/>
         </w:rPr>
         <w:t>Task 2</w:t>
@@ -801,85 +1490,157 @@
       <w:pPr>
         <w:rPr>
           <w:b/>
-        </w:rPr>
-      </w:pPr>
-      <w:r>
-        <w:rPr>
-          <w:b/>
-        </w:rPr>
-        <w:t>A</w:t>
-      </w:r>
-      <w:r>
-        <w:rPr>
-          <w:b/>
-        </w:rPr>
-        <w:t>1</w:t>
-      </w:r>
-      <w:r>
-        <w:rPr>
-          <w:b/>
+          <w:color w:val="000000" w:themeColor="text1"/>
+        </w:rPr>
+      </w:pPr>
+      <w:r>
+        <w:rPr>
+          <w:b/>
+          <w:color w:val="000000" w:themeColor="text1"/>
+        </w:rPr>
+        <w:t>A1</w:t>
+      </w:r>
+      <w:r>
+        <w:rPr>
+          <w:b/>
+          <w:color w:val="000000" w:themeColor="text1"/>
         </w:rPr>
         <w:t>a</w:t>
       </w:r>
       <w:r>
         <w:rPr>
           <w:b/>
+          <w:color w:val="000000" w:themeColor="text1"/>
         </w:rPr>
         <w:t xml:space="preserve">. </w:t>
       </w:r>
     </w:p>
     <w:p>
-      <w:r>
+      <w:pPr>
+        <w:rPr>
+          <w:color w:val="000000" w:themeColor="text1"/>
+        </w:rPr>
+      </w:pPr>
+      <w:r>
+        <w:rPr>
+          <w:color w:val="000000" w:themeColor="text1"/>
+        </w:rPr>
+        <w:lastRenderedPageBreak/>
         <w:t>List</w:t>
       </w:r>
       <w:r>
+        <w:rPr>
+          <w:color w:val="000000" w:themeColor="text1"/>
+        </w:rPr>
         <w:t xml:space="preserve"> two</w:t>
       </w:r>
       <w:r>
+        <w:rPr>
+          <w:color w:val="000000" w:themeColor="text1"/>
+        </w:rPr>
         <w:t xml:space="preserve"> </w:t>
       </w:r>
       <w:r>
+        <w:rPr>
+          <w:color w:val="000000" w:themeColor="text1"/>
+        </w:rPr>
         <w:t>specific ethical guidelines related to information security</w:t>
       </w:r>
       <w:r>
+        <w:rPr>
+          <w:color w:val="000000" w:themeColor="text1"/>
+        </w:rPr>
         <w:t xml:space="preserve">, then provide the </w:t>
       </w:r>
       <w:r>
+        <w:rPr>
+          <w:color w:val="000000" w:themeColor="text1"/>
+        </w:rPr>
         <w:t>relevance of each of those guidelines to a specific instance from the case study</w:t>
       </w:r>
       <w:r>
+        <w:rPr>
+          <w:color w:val="000000" w:themeColor="text1"/>
+        </w:rPr>
         <w:t xml:space="preserve"> to justify your selection of them</w:t>
       </w:r>
       <w:r>
+        <w:rPr>
+          <w:color w:val="000000" w:themeColor="text1"/>
+        </w:rPr>
         <w:t xml:space="preserve"> </w:t>
       </w:r>
     </w:p>
     <w:p>
+      <w:pPr>
+        <w:rPr>
+          <w:color w:val="000000" w:themeColor="text1"/>
+        </w:rPr>
+      </w:pPr>
       <w:bookmarkStart w:id="0" w:name="_Hlk94440857"/>
       <w:r>
+        <w:rPr>
+          <w:color w:val="000000" w:themeColor="text1"/>
+        </w:rPr>
         <w:t>Guideline</w:t>
       </w:r>
       <w:r>
+        <w:rPr>
+          <w:color w:val="000000" w:themeColor="text1"/>
+        </w:rPr>
         <w:t xml:space="preserve"> 1</w:t>
       </w:r>
       <w:r>
+        <w:rPr>
+          <w:color w:val="000000" w:themeColor="text1"/>
+        </w:rPr>
         <w:t>_____________________________________________________________________</w:t>
       </w:r>
     </w:p>
     <w:p>
-      <w:r>
+      <w:pPr>
+        <w:rPr>
+          <w:color w:val="000000" w:themeColor="text1"/>
+        </w:rPr>
+      </w:pPr>
+      <w:r>
+        <w:rPr>
+          <w:color w:val="000000" w:themeColor="text1"/>
+        </w:rPr>
         <w:t>Case study tie___________________________________________________________________</w:t>
       </w:r>
     </w:p>
     <w:bookmarkEnd w:id="0"/>
-    <w:p/>
-    <w:p>
-      <w:r>
+    <w:p>
+      <w:pPr>
+        <w:rPr>
+          <w:color w:val="000000" w:themeColor="text1"/>
+        </w:rPr>
+      </w:pPr>
+    </w:p>
+    <w:p>
+      <w:pPr>
+        <w:rPr>
+          <w:color w:val="000000" w:themeColor="text1"/>
+        </w:rPr>
+      </w:pPr>
+      <w:r>
+        <w:rPr>
+          <w:color w:val="000000" w:themeColor="text1"/>
+        </w:rPr>
         <w:t>Guideline 1_____________________________________________________________________</w:t>
       </w:r>
     </w:p>
     <w:p>
-      <w:r>
+      <w:pPr>
+        <w:rPr>
+          <w:color w:val="000000" w:themeColor="text1"/>
+        </w:rPr>
+      </w:pPr>
+      <w:r>
+        <w:rPr>
+          <w:color w:val="000000" w:themeColor="text1"/>
+        </w:rPr>
         <w:t>Case study tie___________________________________________________________________</w:t>
       </w:r>
     </w:p>
@@ -887,43 +1648,70 @@
       <w:pPr>
         <w:rPr>
           <w:b/>
-        </w:rPr>
-      </w:pPr>
-      <w:r>
-        <w:rPr>
-          <w:b/>
-        </w:rPr>
-        <w:t>A2</w:t>
-      </w:r>
-      <w:r>
-        <w:rPr>
-          <w:b/>
-        </w:rPr>
-        <w:t>.</w:t>
-      </w:r>
-    </w:p>
-    <w:p>
-      <w:r>
+          <w:color w:val="000000" w:themeColor="text1"/>
+        </w:rPr>
+      </w:pPr>
+      <w:r>
+        <w:rPr>
+          <w:b/>
+          <w:color w:val="000000" w:themeColor="text1"/>
+        </w:rPr>
+        <w:t>A2.</w:t>
+      </w:r>
+    </w:p>
+    <w:p>
+      <w:pPr>
+        <w:rPr>
+          <w:color w:val="000000" w:themeColor="text1"/>
+        </w:rPr>
+      </w:pPr>
+      <w:r>
+        <w:rPr>
+          <w:color w:val="000000" w:themeColor="text1"/>
+        </w:rPr>
         <w:t xml:space="preserve">List </w:t>
       </w:r>
       <w:r>
+        <w:rPr>
+          <w:color w:val="000000" w:themeColor="text1"/>
+        </w:rPr>
         <w:t xml:space="preserve">two </w:t>
       </w:r>
       <w:r>
+        <w:rPr>
+          <w:color w:val="000000" w:themeColor="text1"/>
+        </w:rPr>
         <w:t>unethical behavior</w:t>
       </w:r>
       <w:r>
+        <w:rPr>
+          <w:color w:val="000000" w:themeColor="text1"/>
+        </w:rPr>
         <w:t xml:space="preserve">s/omissions of behavior and the corresponding practices they fostered; and the specific actor </w:t>
       </w:r>
       <w:r>
+        <w:rPr>
+          <w:color w:val="000000" w:themeColor="text1"/>
+        </w:rPr>
         <w:t xml:space="preserve">that committed the </w:t>
       </w:r>
       <w:r>
+        <w:rPr>
+          <w:color w:val="000000" w:themeColor="text1"/>
+        </w:rPr>
         <w:t>behavior</w:t>
       </w:r>
     </w:p>
     <w:p>
-      <w:r>
+      <w:pPr>
+        <w:rPr>
+          <w:color w:val="000000" w:themeColor="text1"/>
+        </w:rPr>
+      </w:pPr>
+      <w:r>
+        <w:rPr>
+          <w:color w:val="000000" w:themeColor="text1"/>
+        </w:rPr>
         <w:t>Example 1</w:t>
       </w:r>
     </w:p>
@@ -934,17 +1722,32 @@
           <w:ilvl w:val="0"/>
           <w:numId w:val="3"/>
         </w:numPr>
-      </w:pPr>
-      <w:r>
+        <w:rPr>
+          <w:color w:val="000000" w:themeColor="text1"/>
+        </w:rPr>
+      </w:pPr>
+      <w:r>
+        <w:rPr>
+          <w:color w:val="000000" w:themeColor="text1"/>
+        </w:rPr>
         <w:t>Be</w:t>
       </w:r>
       <w:r>
+        <w:rPr>
+          <w:color w:val="000000" w:themeColor="text1"/>
+        </w:rPr>
         <w:t>h</w:t>
       </w:r>
       <w:r>
+        <w:rPr>
+          <w:color w:val="000000" w:themeColor="text1"/>
+        </w:rPr>
         <w:t>avior</w:t>
       </w:r>
       <w:r>
+        <w:rPr>
+          <w:color w:val="000000" w:themeColor="text1"/>
+        </w:rPr>
         <w:t>_______________________________________________________________________</w:t>
       </w:r>
     </w:p>
@@ -955,8 +1758,14 @@
           <w:ilvl w:val="0"/>
           <w:numId w:val="1"/>
         </w:numPr>
-      </w:pPr>
-      <w:r>
+        <w:rPr>
+          <w:color w:val="000000" w:themeColor="text1"/>
+        </w:rPr>
+      </w:pPr>
+      <w:r>
+        <w:rPr>
+          <w:color w:val="000000" w:themeColor="text1"/>
+        </w:rPr>
         <w:t>Actor(s)_______________________________</w:t>
       </w:r>
     </w:p>
@@ -967,13 +1776,27 @@
           <w:ilvl w:val="0"/>
           <w:numId w:val="1"/>
         </w:numPr>
-      </w:pPr>
-      <w:r>
+        <w:rPr>
+          <w:color w:val="000000" w:themeColor="text1"/>
+        </w:rPr>
+      </w:pPr>
+      <w:r>
+        <w:rPr>
+          <w:color w:val="000000" w:themeColor="text1"/>
+        </w:rPr>
         <w:t>Practice________________________________________________________________________</w:t>
       </w:r>
     </w:p>
     <w:p>
-      <w:r>
+      <w:pPr>
+        <w:rPr>
+          <w:color w:val="000000" w:themeColor="text1"/>
+        </w:rPr>
+      </w:pPr>
+      <w:r>
+        <w:rPr>
+          <w:color w:val="000000" w:themeColor="text1"/>
+        </w:rPr>
         <w:t>Example 2</w:t>
       </w:r>
     </w:p>
@@ -984,14 +1807,26 @@
           <w:ilvl w:val="0"/>
           <w:numId w:val="3"/>
         </w:numPr>
-      </w:pPr>
-      <w:r>
+        <w:rPr>
+          <w:color w:val="000000" w:themeColor="text1"/>
+        </w:rPr>
+      </w:pPr>
+      <w:r>
+        <w:rPr>
+          <w:color w:val="000000" w:themeColor="text1"/>
+        </w:rPr>
         <w:t>Be</w:t>
       </w:r>
       <w:r>
+        <w:rPr>
+          <w:color w:val="000000" w:themeColor="text1"/>
+        </w:rPr>
         <w:t>h</w:t>
       </w:r>
       <w:r>
+        <w:rPr>
+          <w:color w:val="000000" w:themeColor="text1"/>
+        </w:rPr>
         <w:t>avior_______________________________________________________________________</w:t>
       </w:r>
     </w:p>
@@ -1002,8 +1837,14 @@
           <w:ilvl w:val="0"/>
           <w:numId w:val="1"/>
         </w:numPr>
-      </w:pPr>
-      <w:r>
+        <w:rPr>
+          <w:color w:val="000000" w:themeColor="text1"/>
+        </w:rPr>
+      </w:pPr>
+      <w:r>
+        <w:rPr>
+          <w:color w:val="000000" w:themeColor="text1"/>
+        </w:rPr>
         <w:t>Actor(s)_______________________________</w:t>
       </w:r>
     </w:p>
@@ -1014,8 +1855,14 @@
           <w:ilvl w:val="0"/>
           <w:numId w:val="1"/>
         </w:numPr>
-      </w:pPr>
-      <w:r>
+        <w:rPr>
+          <w:color w:val="000000" w:themeColor="text1"/>
+        </w:rPr>
+      </w:pPr>
+      <w:r>
+        <w:rPr>
+          <w:color w:val="000000" w:themeColor="text1"/>
+        </w:rPr>
         <w:t>Practice________________________________________________________________________</w:t>
       </w:r>
     </w:p>
@@ -1023,24 +1870,27 @@
       <w:pPr>
         <w:rPr>
           <w:b/>
-        </w:rPr>
-      </w:pPr>
-      <w:r>
-        <w:rPr>
-          <w:b/>
-        </w:rPr>
-        <w:lastRenderedPageBreak/>
-        <w:t>A3</w:t>
-      </w:r>
-      <w:r>
-        <w:rPr>
-          <w:b/>
-        </w:rPr>
-        <w:t xml:space="preserve">. </w:t>
-      </w:r>
-    </w:p>
-    <w:p>
-      <w:r>
+          <w:color w:val="000000" w:themeColor="text1"/>
+        </w:rPr>
+      </w:pPr>
+      <w:r>
+        <w:rPr>
+          <w:b/>
+          <w:color w:val="000000" w:themeColor="text1"/>
+        </w:rPr>
+        <w:t xml:space="preserve">A3. </w:t>
+      </w:r>
+    </w:p>
+    <w:p>
+      <w:pPr>
+        <w:rPr>
+          <w:color w:val="000000" w:themeColor="text1"/>
+        </w:rPr>
+      </w:pPr>
+      <w:r>
+        <w:rPr>
+          <w:color w:val="000000" w:themeColor="text1"/>
+        </w:rPr>
         <w:t>Factor 1 ______________________________________________________________________________</w:t>
       </w:r>
     </w:p>
@@ -1051,13 +1901,27 @@
           <w:ilvl w:val="0"/>
           <w:numId w:val="7"/>
         </w:numPr>
-      </w:pPr>
-      <w:r>
+        <w:rPr>
+          <w:color w:val="000000" w:themeColor="text1"/>
+        </w:rPr>
+      </w:pPr>
+      <w:r>
+        <w:rPr>
+          <w:color w:val="000000" w:themeColor="text1"/>
+        </w:rPr>
         <w:t>Behavior fostered________________________________________________________________</w:t>
       </w:r>
     </w:p>
     <w:p>
-      <w:r>
+      <w:pPr>
+        <w:rPr>
+          <w:color w:val="000000" w:themeColor="text1"/>
+        </w:rPr>
+      </w:pPr>
+      <w:r>
+        <w:rPr>
+          <w:color w:val="000000" w:themeColor="text1"/>
+        </w:rPr>
         <w:t>Factor 2 ______________________________________________________________________________</w:t>
       </w:r>
     </w:p>
@@ -1068,8 +1932,14 @@
           <w:ilvl w:val="0"/>
           <w:numId w:val="7"/>
         </w:numPr>
-      </w:pPr>
-      <w:r>
+        <w:rPr>
+          <w:color w:val="000000" w:themeColor="text1"/>
+        </w:rPr>
+      </w:pPr>
+      <w:r>
+        <w:rPr>
+          <w:color w:val="000000" w:themeColor="text1"/>
+        </w:rPr>
         <w:t>Behavior fostered _______________________________________________________________</w:t>
       </w:r>
     </w:p>
@@ -1077,61 +1947,132 @@
       <w:pPr>
         <w:rPr>
           <w:b/>
-        </w:rPr>
-      </w:pPr>
-      <w:r>
-        <w:rPr>
-          <w:b/>
+          <w:color w:val="000000" w:themeColor="text1"/>
+        </w:rPr>
+      </w:pPr>
+      <w:r>
+        <w:rPr>
+          <w:b/>
+          <w:color w:val="000000" w:themeColor="text1"/>
         </w:rPr>
         <w:t>B1</w:t>
       </w:r>
       <w:r>
         <w:rPr>
           <w:b/>
+          <w:color w:val="000000" w:themeColor="text1"/>
         </w:rPr>
         <w:t xml:space="preserve">. </w:t>
       </w:r>
     </w:p>
     <w:p>
-      <w:r>
+      <w:pPr>
+        <w:rPr>
+          <w:color w:val="000000" w:themeColor="text1"/>
+        </w:rPr>
+      </w:pPr>
+      <w:r>
+        <w:rPr>
+          <w:color w:val="000000" w:themeColor="text1"/>
+        </w:rPr>
         <w:t xml:space="preserve">Policy 1_______________________________________________________________________________ </w:t>
       </w:r>
     </w:p>
     <w:p>
-      <w:r>
+      <w:pPr>
+        <w:rPr>
+          <w:color w:val="000000" w:themeColor="text1"/>
+        </w:rPr>
+      </w:pPr>
+      <w:r>
+        <w:rPr>
+          <w:color w:val="000000" w:themeColor="text1"/>
+        </w:rPr>
         <w:t>Policy 2_______________________________________________________________________________</w:t>
       </w:r>
     </w:p>
     <w:p>
-      <w:r>
+      <w:pPr>
+        <w:rPr>
+          <w:color w:val="000000" w:themeColor="text1"/>
+        </w:rPr>
+      </w:pPr>
+      <w:r>
+        <w:rPr>
+          <w:color w:val="000000" w:themeColor="text1"/>
+        </w:rPr>
         <w:t xml:space="preserve">Criminal Activity reduction/prevention </w:t>
       </w:r>
     </w:p>
     <w:p>
-      <w:r>
+      <w:pPr>
+        <w:rPr>
+          <w:color w:val="000000" w:themeColor="text1"/>
+        </w:rPr>
+      </w:pPr>
+      <w:r>
+        <w:rPr>
+          <w:color w:val="000000" w:themeColor="text1"/>
+        </w:rPr>
         <w:t>_____________________________________________________________________________________</w:t>
       </w:r>
     </w:p>
     <w:p>
-      <w:r>
+      <w:pPr>
+        <w:rPr>
+          <w:color w:val="000000" w:themeColor="text1"/>
+        </w:rPr>
+      </w:pPr>
+      <w:r>
+        <w:rPr>
+          <w:color w:val="000000" w:themeColor="text1"/>
+        </w:rPr>
         <w:t>Negligent acts decrease</w:t>
       </w:r>
       <w:r>
+        <w:rPr>
+          <w:color w:val="000000" w:themeColor="text1"/>
+        </w:rPr>
         <w:t xml:space="preserve"> </w:t>
       </w:r>
     </w:p>
     <w:p>
-      <w:r>
+      <w:pPr>
+        <w:rPr>
+          <w:color w:val="000000" w:themeColor="text1"/>
+        </w:rPr>
+      </w:pPr>
+      <w:r>
+        <w:rPr>
+          <w:color w:val="000000" w:themeColor="text1"/>
+        </w:rPr>
         <w:t>_____________________________________________________________________________________</w:t>
       </w:r>
     </w:p>
     <w:p>
-      <w:r>
+      <w:pPr>
+        <w:rPr>
+          <w:color w:val="000000" w:themeColor="text1"/>
+        </w:rPr>
+      </w:pPr>
+      <w:r>
+        <w:rPr>
+          <w:color w:val="000000" w:themeColor="text1"/>
+        </w:rPr>
         <w:t>Threat to Intellectual property decrease</w:t>
       </w:r>
     </w:p>
     <w:p>
-      <w:r>
+      <w:pPr>
+        <w:rPr>
+          <w:color w:val="000000" w:themeColor="text1"/>
+        </w:rPr>
+      </w:pPr>
+      <w:r>
+        <w:rPr>
+          <w:color w:val="000000" w:themeColor="text1"/>
+        </w:rPr>
+        <w:lastRenderedPageBreak/>
         <w:t>_____________________________________________________________________________________</w:t>
       </w:r>
     </w:p>
@@ -1139,47 +2080,86 @@
       <w:pPr>
         <w:rPr>
           <w:b/>
-        </w:rPr>
-      </w:pPr>
-      <w:r>
-        <w:rPr>
-          <w:b/>
+          <w:color w:val="000000" w:themeColor="text1"/>
+        </w:rPr>
+      </w:pPr>
+      <w:r>
+        <w:rPr>
+          <w:b/>
+          <w:color w:val="000000" w:themeColor="text1"/>
         </w:rPr>
         <w:t>B</w:t>
       </w:r>
       <w:r>
         <w:rPr>
           <w:b/>
+          <w:color w:val="000000" w:themeColor="text1"/>
         </w:rPr>
         <w:t>2</w:t>
       </w:r>
       <w:r>
         <w:rPr>
           <w:b/>
+          <w:color w:val="000000" w:themeColor="text1"/>
         </w:rPr>
         <w:t xml:space="preserve">. </w:t>
       </w:r>
     </w:p>
     <w:p>
-      <w:r>
+      <w:pPr>
+        <w:rPr>
+          <w:color w:val="000000" w:themeColor="text1"/>
+        </w:rPr>
+      </w:pPr>
+      <w:r>
+        <w:rPr>
+          <w:color w:val="000000" w:themeColor="text1"/>
+        </w:rPr>
         <w:t>SATE component</w:t>
       </w:r>
       <w:r>
+        <w:rPr>
+          <w:color w:val="000000" w:themeColor="text1"/>
+        </w:rPr>
         <w:t xml:space="preserve"> 1</w:t>
       </w:r>
     </w:p>
     <w:p>
-      <w:r>
+      <w:pPr>
+        <w:rPr>
+          <w:color w:val="000000" w:themeColor="text1"/>
+        </w:rPr>
+      </w:pPr>
+      <w:r>
+        <w:rPr>
+          <w:color w:val="000000" w:themeColor="text1"/>
+        </w:rPr>
         <w:t>_____________________________________________________________________________________</w:t>
       </w:r>
     </w:p>
     <w:p>
-      <w:r>
+      <w:pPr>
+        <w:rPr>
+          <w:color w:val="000000" w:themeColor="text1"/>
+        </w:rPr>
+      </w:pPr>
+      <w:r>
+        <w:rPr>
+          <w:color w:val="000000" w:themeColor="text1"/>
+        </w:rPr>
         <w:t>SATE component 2</w:t>
       </w:r>
     </w:p>
     <w:p>
-      <w:r>
+      <w:pPr>
+        <w:rPr>
+          <w:color w:val="000000" w:themeColor="text1"/>
+        </w:rPr>
+      </w:pPr>
+      <w:r>
+        <w:rPr>
+          <w:color w:val="000000" w:themeColor="text1"/>
+        </w:rPr>
         <w:t>_____________________________________________________________________________________</w:t>
       </w:r>
     </w:p>
@@ -1187,29 +2167,41 @@
       <w:pPr>
         <w:rPr>
           <w:b/>
-        </w:rPr>
-      </w:pPr>
-      <w:r>
-        <w:rPr>
-          <w:b/>
+          <w:color w:val="000000" w:themeColor="text1"/>
+        </w:rPr>
+      </w:pPr>
+      <w:r>
+        <w:rPr>
+          <w:b/>
+          <w:color w:val="000000" w:themeColor="text1"/>
         </w:rPr>
         <w:t>B</w:t>
       </w:r>
       <w:r>
         <w:rPr>
           <w:b/>
+          <w:color w:val="000000" w:themeColor="text1"/>
         </w:rPr>
         <w:t>2a</w:t>
       </w:r>
       <w:r>
         <w:rPr>
           <w:b/>
+          <w:color w:val="000000" w:themeColor="text1"/>
         </w:rPr>
         <w:t xml:space="preserve">. </w:t>
       </w:r>
     </w:p>
     <w:p>
-      <w:r>
+      <w:pPr>
+        <w:rPr>
+          <w:color w:val="000000" w:themeColor="text1"/>
+        </w:rPr>
+      </w:pPr>
+      <w:r>
+        <w:rPr>
+          <w:color w:val="000000" w:themeColor="text1"/>
+        </w:rPr>
         <w:t>SATE Program Communication method _____________________________________________________</w:t>
       </w:r>
     </w:p>
@@ -1217,29 +2209,41 @@
       <w:pPr>
         <w:rPr>
           <w:b/>
-        </w:rPr>
-      </w:pPr>
-      <w:r>
-        <w:rPr>
-          <w:b/>
+          <w:color w:val="000000" w:themeColor="text1"/>
+        </w:rPr>
+      </w:pPr>
+      <w:r>
+        <w:rPr>
+          <w:b/>
+          <w:color w:val="000000" w:themeColor="text1"/>
         </w:rPr>
         <w:t>B2</w:t>
       </w:r>
       <w:r>
         <w:rPr>
           <w:b/>
+          <w:color w:val="000000" w:themeColor="text1"/>
         </w:rPr>
         <w:t>b</w:t>
       </w:r>
       <w:r>
         <w:rPr>
           <w:b/>
+          <w:color w:val="000000" w:themeColor="text1"/>
         </w:rPr>
         <w:t xml:space="preserve">. </w:t>
       </w:r>
     </w:p>
     <w:p>
-      <w:r>
+      <w:pPr>
+        <w:rPr>
+          <w:color w:val="000000" w:themeColor="text1"/>
+        </w:rPr>
+      </w:pPr>
+      <w:r>
+        <w:rPr>
+          <w:color w:val="000000" w:themeColor="text1"/>
+        </w:rPr>
         <w:t>Example 1</w:t>
       </w:r>
     </w:p>
@@ -1250,8 +2254,14 @@
           <w:ilvl w:val="0"/>
           <w:numId w:val="6"/>
         </w:numPr>
-      </w:pPr>
-      <w:r>
+        <w:rPr>
+          <w:color w:val="000000" w:themeColor="text1"/>
+        </w:rPr>
+      </w:pPr>
+      <w:r>
+        <w:rPr>
+          <w:color w:val="000000" w:themeColor="text1"/>
+        </w:rPr>
         <w:t>Behavior ______________________________________________________________________</w:t>
       </w:r>
     </w:p>
@@ -1262,13 +2272,27 @@
           <w:ilvl w:val="0"/>
           <w:numId w:val="6"/>
         </w:numPr>
-      </w:pPr>
-      <w:r>
+        <w:rPr>
+          <w:color w:val="000000" w:themeColor="text1"/>
+        </w:rPr>
+      </w:pPr>
+      <w:r>
+        <w:rPr>
+          <w:color w:val="000000" w:themeColor="text1"/>
+        </w:rPr>
         <w:t xml:space="preserve">SATE relevance _________________________________________________________________ </w:t>
       </w:r>
     </w:p>
     <w:p>
-      <w:r>
+      <w:pPr>
+        <w:rPr>
+          <w:color w:val="000000" w:themeColor="text1"/>
+        </w:rPr>
+      </w:pPr>
+      <w:r>
+        <w:rPr>
+          <w:color w:val="000000" w:themeColor="text1"/>
+        </w:rPr>
         <w:t>Example 2</w:t>
       </w:r>
     </w:p>
@@ -1279,86 +2303,156 @@
           <w:ilvl w:val="0"/>
           <w:numId w:val="6"/>
         </w:numPr>
-      </w:pPr>
-      <w:r>
+        <w:rPr>
+          <w:color w:val="000000" w:themeColor="text1"/>
+        </w:rPr>
+      </w:pPr>
+      <w:r>
+        <w:rPr>
+          <w:color w:val="000000" w:themeColor="text1"/>
+        </w:rPr>
         <w:t>Behavior ______________________________________________________________________</w:t>
       </w:r>
     </w:p>
     <w:p>
       <w:pPr>
         <w:pStyle w:val="ListParagraph"/>
-      </w:pPr>
-      <w:r>
+        <w:rPr>
+          <w:color w:val="000000" w:themeColor="text1"/>
+        </w:rPr>
+      </w:pPr>
+      <w:r>
+        <w:rPr>
+          <w:color w:val="000000" w:themeColor="text1"/>
+        </w:rPr>
         <w:t>SATE relevance _________________________________________________________________</w:t>
       </w:r>
     </w:p>
     <w:p>
-      <w:r>
+      <w:pPr>
+        <w:rPr>
+          <w:color w:val="000000" w:themeColor="text1"/>
+        </w:rPr>
+      </w:pPr>
+      <w:r>
+        <w:rPr>
+          <w:color w:val="000000" w:themeColor="text1"/>
+        </w:rPr>
         <w:t xml:space="preserve">C. Summarize </w:t>
       </w:r>
       <w:r>
+        <w:rPr>
+          <w:color w:val="000000" w:themeColor="text1"/>
+        </w:rPr>
         <w:t xml:space="preserve">the ethical </w:t>
       </w:r>
       <w:r>
+        <w:rPr>
+          <w:color w:val="000000" w:themeColor="text1"/>
+        </w:rPr>
         <w:t>issues</w:t>
       </w:r>
       <w:r>
+        <w:rPr>
+          <w:color w:val="000000" w:themeColor="text1"/>
+        </w:rPr>
         <w:t xml:space="preserve"> discussed </w:t>
       </w:r>
       <w:r>
+        <w:rPr>
+          <w:color w:val="000000" w:themeColor="text1"/>
+        </w:rPr>
         <w:t xml:space="preserve">in parts A and B along with </w:t>
       </w:r>
       <w:r>
+        <w:rPr>
+          <w:color w:val="000000" w:themeColor="text1"/>
+        </w:rPr>
         <w:t xml:space="preserve">recommended mitigations </w:t>
       </w:r>
       <w:r>
+        <w:rPr>
+          <w:color w:val="000000" w:themeColor="text1"/>
+        </w:rPr>
         <w:t xml:space="preserve">for </w:t>
       </w:r>
       <w:r>
+        <w:rPr>
+          <w:color w:val="000000" w:themeColor="text1"/>
+        </w:rPr>
         <w:t>them</w:t>
       </w:r>
       <w:r>
+        <w:rPr>
+          <w:color w:val="000000" w:themeColor="text1"/>
+        </w:rPr>
         <w:t>.</w:t>
       </w:r>
     </w:p>
     <w:p>
-      <w:r>
-        <w:lastRenderedPageBreak/>
-        <w:t>Ethical Issue 1</w:t>
-      </w:r>
-      <w:r>
-        <w:t>_____________________________________________________________________</w:t>
-      </w:r>
-    </w:p>
-    <w:p>
-      <w:r>
-        <w:t>Mitigation</w:t>
-      </w:r>
-      <w:r>
-        <w:t>___________________________________________________________________</w:t>
-      </w:r>
-    </w:p>
-    <w:p/>
-    <w:p>
-      <w:r>
-        <w:t>Ethical Issue 2</w:t>
-      </w:r>
-      <w:r>
-        <w:t>_____________________________________________________________________</w:t>
-      </w:r>
-    </w:p>
-    <w:p>
-      <w:r>
-        <w:t>Mitigation</w:t>
-      </w:r>
-      <w:r>
-        <w:t>___________________________________________________________________</w:t>
-      </w:r>
-    </w:p>
-    <w:p>
-      <w:pPr>
-        <w:rPr>
-          <w:b/>
+      <w:pPr>
+        <w:rPr>
+          <w:color w:val="000000" w:themeColor="text1"/>
+        </w:rPr>
+      </w:pPr>
+      <w:r>
+        <w:rPr>
+          <w:color w:val="000000" w:themeColor="text1"/>
+        </w:rPr>
+        <w:t>Ethical Issue 1_____________________________________________________________________</w:t>
+      </w:r>
+    </w:p>
+    <w:p>
+      <w:pPr>
+        <w:rPr>
+          <w:color w:val="000000" w:themeColor="text1"/>
+        </w:rPr>
+      </w:pPr>
+      <w:r>
+        <w:rPr>
+          <w:color w:val="000000" w:themeColor="text1"/>
+        </w:rPr>
+        <w:t>Mitigation___________________________________________________________________</w:t>
+      </w:r>
+    </w:p>
+    <w:p>
+      <w:pPr>
+        <w:rPr>
+          <w:color w:val="000000" w:themeColor="text1"/>
+        </w:rPr>
+      </w:pPr>
+    </w:p>
+    <w:p>
+      <w:pPr>
+        <w:rPr>
+          <w:color w:val="000000" w:themeColor="text1"/>
+        </w:rPr>
+      </w:pPr>
+      <w:r>
+        <w:rPr>
+          <w:color w:val="000000" w:themeColor="text1"/>
+        </w:rPr>
+        <w:t>Ethical Issue 2_____________________________________________________________________</w:t>
+      </w:r>
+    </w:p>
+    <w:p>
+      <w:pPr>
+        <w:rPr>
+          <w:color w:val="000000" w:themeColor="text1"/>
+        </w:rPr>
+      </w:pPr>
+      <w:r>
+        <w:rPr>
+          <w:color w:val="000000" w:themeColor="text1"/>
+        </w:rPr>
+        <w:t>Mitigation___________________________________________________________________</w:t>
+      </w:r>
+    </w:p>
+    <w:p>
+      <w:pPr>
+        <w:rPr>
+          <w:b/>
+          <w:color w:val="000000" w:themeColor="text1"/>
         </w:rPr>
       </w:pPr>
     </w:p>
@@ -1373,7 +2467,7 @@
 </file>
 
 <file path=word/numbering.xml><?xml version="1.0" encoding="utf-8"?>
-<w:numbering xmlns:wpc="http://schemas.microsoft.com/office/word/2010/wordprocessingCanvas" xmlns:cx="http://schemas.microsoft.com/office/drawing/2014/chartex" xmlns:cx1="http://schemas.microsoft.com/office/drawing/2015/9/8/chartex" xmlns:cx2="http://schemas.microsoft.com/office/drawing/2015/10/21/chartex" xmlns:cx3="http://schemas.microsoft.com/office/drawing/2016/5/9/chartex" xmlns:cx4="http://schemas.microsoft.com/office/drawing/2016/5/10/chartex" xmlns:cx5="http://schemas.microsoft.com/office/drawing/2016/5/11/chartex" xmlns:cx6="http://schemas.microsoft.com/office/drawing/2016/5/12/chartex" xmlns:cx7="http://schemas.microsoft.com/office/drawing/2016/5/13/chartex" xmlns:cx8="http://schemas.microsoft.com/office/drawing/2016/5/14/chartex" xmlns:mc="http://schemas.openxmlformats.org/markup-compatibility/2006" xmlns:aink="http://schemas.microsoft.com/office/drawing/2016/ink" xmlns:am3d="http://schemas.microsoft.com/office/drawing/2017/model3d" xmlns:o="urn:schemas-microsoft-com:office:office" xmlns:r="http://schemas.openxmlformats.org/officeDocument/2006/relationships" xmlns:m="http://schemas.openxmlformats.org/officeDocument/2006/math" xmlns:v="urn:schemas-microsoft-com:vml" xmlns:wp14="http://schemas.microsoft.com/office/word/2010/wordprocessingDrawing" xmlns:wp="http://schemas.openxmlformats.org/drawingml/2006/wordprocessingDrawing" xmlns:w10="urn:schemas-microsoft-com:office:word" xmlns:w="http://schemas.openxmlformats.org/wordprocessingml/2006/main" xmlns:w14="http://schemas.microsoft.com/office/word/2010/wordml" xmlns:w15="http://schemas.microsoft.com/office/word/2012/wordml" xmlns:w16cex="http://schemas.microsoft.com/office/word/2018/wordml/cex" xmlns:w16cid="http://schemas.microsoft.com/office/word/2016/wordml/cid" xmlns:w16="http://schemas.microsoft.com/office/word/2018/wordml" xmlns:w16sdtdh="http://schemas.microsoft.com/office/word/2020/wordml/sdtdatahash" xmlns:w16se="http://schemas.microsoft.com/office/word/2015/wordml/symex" xmlns:wpg="http://schemas.microsoft.com/office/word/2010/wordprocessingGroup" xmlns:wpi="http://schemas.microsoft.com/office/word/2010/wordprocessingInk" xmlns:wne="http://schemas.microsoft.com/office/word/2006/wordml" xmlns:wps="http://schemas.microsoft.com/office/word/2010/wordprocessingShape" mc:Ignorable="w14 w15 w16se w16cid w16 w16cex w16sdtdh wp14">
+<w:numbering xmlns:wpc="http://schemas.microsoft.com/office/word/2010/wordprocessingCanvas" xmlns:cx="http://schemas.microsoft.com/office/drawing/2014/chartex" xmlns:cx1="http://schemas.microsoft.com/office/drawing/2015/9/8/chartex" xmlns:cx2="http://schemas.microsoft.com/office/drawing/2015/10/21/chartex" xmlns:cx3="http://schemas.microsoft.com/office/drawing/2016/5/9/chartex" xmlns:cx4="http://schemas.microsoft.com/office/drawing/2016/5/10/chartex" xmlns:cx5="http://schemas.microsoft.com/office/drawing/2016/5/11/chartex" xmlns:cx6="http://schemas.microsoft.com/office/drawing/2016/5/12/chartex" xmlns:cx7="http://schemas.microsoft.com/office/drawing/2016/5/13/chartex" xmlns:cx8="http://schemas.microsoft.com/office/drawing/2016/5/14/chartex" xmlns:mc="http://schemas.openxmlformats.org/markup-compatibility/2006" xmlns:aink="http://schemas.microsoft.com/office/drawing/2016/ink" xmlns:am3d="http://schemas.microsoft.com/office/drawing/2017/model3d" xmlns:o="urn:schemas-microsoft-com:office:office" xmlns:oel="http://schemas.microsoft.com/office/2019/extlst" xmlns:r="http://schemas.openxmlformats.org/officeDocument/2006/relationships" xmlns:m="http://schemas.openxmlformats.org/officeDocument/2006/math" xmlns:v="urn:schemas-microsoft-com:vml" xmlns:wp14="http://schemas.microsoft.com/office/word/2010/wordprocessingDrawing" xmlns:wp="http://schemas.openxmlformats.org/drawingml/2006/wordprocessingDrawing" xmlns:w10="urn:schemas-microsoft-com:office:word" xmlns:w="http://schemas.openxmlformats.org/wordprocessingml/2006/main" xmlns:w14="http://schemas.microsoft.com/office/word/2010/wordml" xmlns:w15="http://schemas.microsoft.com/office/word/2012/wordml" xmlns:w16cex="http://schemas.microsoft.com/office/word/2018/wordml/cex" xmlns:w16cid="http://schemas.microsoft.com/office/word/2016/wordml/cid" xmlns:w16="http://schemas.microsoft.com/office/word/2018/wordml" xmlns:w16sdtdh="http://schemas.microsoft.com/office/word/2020/wordml/sdtdatahash" xmlns:w16se="http://schemas.microsoft.com/office/word/2015/wordml/symex" xmlns:wpg="http://schemas.microsoft.com/office/word/2010/wordprocessingGroup" xmlns:wpi="http://schemas.microsoft.com/office/word/2010/wordprocessingInk" xmlns:wne="http://schemas.microsoft.com/office/word/2006/wordml" xmlns:wps="http://schemas.microsoft.com/office/word/2010/wordprocessingShape" mc:Ignorable="w14 w15 w16se w16cid w16 w16cex w16sdtdh wp14">
   <w:abstractNum w:abstractNumId="0" w15:restartNumberingAfterBreak="0">
     <w:nsid w:val="1D4E7B44"/>
     <w:multiLevelType w:val="hybridMultilevel"/>
@@ -1503,7 +2597,7 @@
         <w:rFonts w:ascii="Symbol" w:hAnsi="Symbol" w:hint="default"/>
       </w:rPr>
     </w:lvl>
-    <w:lvl w:ilvl="1" w:tplc="04090003" w:tentative="1">
+    <w:lvl w:ilvl="1" w:tplc="04090003">
       <w:start w:val="1"/>
       <w:numFmt w:val="bullet"/>
       <w:lvlText w:val="o"/>
@@ -2165,25 +3259,25 @@
       </w:rPr>
     </w:lvl>
   </w:abstractNum>
-  <w:num w:numId="1">
+  <w:num w:numId="1" w16cid:durableId="372704176">
     <w:abstractNumId w:val="6"/>
   </w:num>
-  <w:num w:numId="2">
+  <w:num w:numId="2" w16cid:durableId="1352492931">
     <w:abstractNumId w:val="4"/>
   </w:num>
-  <w:num w:numId="3">
+  <w:num w:numId="3" w16cid:durableId="970326227">
     <w:abstractNumId w:val="1"/>
   </w:num>
-  <w:num w:numId="4">
+  <w:num w:numId="4" w16cid:durableId="637303404">
     <w:abstractNumId w:val="2"/>
   </w:num>
-  <w:num w:numId="5">
+  <w:num w:numId="5" w16cid:durableId="1978141447">
     <w:abstractNumId w:val="3"/>
   </w:num>
-  <w:num w:numId="6">
+  <w:num w:numId="6" w16cid:durableId="2097049388">
     <w:abstractNumId w:val="5"/>
   </w:num>
-  <w:num w:numId="7">
+  <w:num w:numId="7" w16cid:durableId="2124809935">
     <w:abstractNumId w:val="0"/>
   </w:num>
 </w:numbering>
@@ -2591,6 +3685,7 @@
   <w:style w:type="character" w:default="1" w:styleId="DefaultParagraphFont">
     <w:name w:val="Default Paragraph Font"/>
     <w:uiPriority w:val="1"/>
+    <w:semiHidden/>
     <w:unhideWhenUsed/>
   </w:style>
   <w:style w:type="table" w:default="1" w:styleId="TableNormal">

</xml_diff>